<commit_message>
Setting HTML attributes dynamically and loading images files
</commit_message>
<xml_diff>
--- a/ReactEssentials-Components,JSX,Props/React Essentials.docx
+++ b/ReactEssentials-Components,JSX,Props/React Essentials.docx
@@ -15,6 +15,12 @@
         </w:rPr>
         <w:t>React Essentials</w:t>
       </w:r>
+      <w:r>
+        <w:rPr>
+          <w:lang w:val="en-GB"/>
+        </w:rPr>
+        <w:t>-Components, JSX, Props and State</w:t>
+      </w:r>
     </w:p>
     <w:p>
       <w:pPr>
@@ -86,6 +92,7 @@
       </w:pPr>
       <w:r>
         <w:rPr>
+          <w:noProof/>
           <w:lang w:val="en-GB"/>
         </w:rPr>
         <w:drawing>
@@ -160,6 +167,7 @@
       </w:pPr>
       <w:r>
         <w:rPr>
+          <w:noProof/>
           <w:lang w:val="en-GB"/>
         </w:rPr>
         <w:drawing>
@@ -263,6 +271,7 @@
       </w:pPr>
       <w:r>
         <w:rPr>
+          <w:noProof/>
           <w:lang w:val="en-GB"/>
         </w:rPr>
         <w:drawing>
@@ -339,6 +348,7 @@
       </w:pPr>
       <w:r>
         <w:rPr>
+          <w:noProof/>
           <w:lang w:val="en-GB"/>
         </w:rPr>
         <w:drawing>
@@ -377,8 +387,173 @@
           </wp:inline>
         </w:drawing>
       </w:r>
+    </w:p>
+    <w:p>
+      <w:pPr>
+        <w:pStyle w:val="Heading2"/>
+        <w:rPr>
+          <w:lang w:val="en-GB"/>
+        </w:rPr>
+      </w:pPr>
+      <w:r>
+        <w:rPr>
+          <w:lang w:val="en-GB"/>
+        </w:rPr>
+        <w:t>Making Components Reusable with props</w:t>
+      </w:r>
+    </w:p>
+    <w:p>
+      <w:pPr>
+        <w:rPr>
+          <w:lang w:val="en-GB"/>
+        </w:rPr>
+      </w:pPr>
+      <w:r>
+        <w:rPr>
+          <w:lang w:val="en-GB"/>
+        </w:rPr>
+        <w:t xml:space="preserve">The main advantages of components are they are reusable. </w:t>
+      </w:r>
+    </w:p>
+    <w:p>
+      <w:pPr>
+        <w:rPr>
+          <w:lang w:val="en-GB"/>
+        </w:rPr>
+      </w:pPr>
+      <w:r>
+        <w:rPr>
+          <w:lang w:val="en-GB"/>
+        </w:rPr>
+        <w:lastRenderedPageBreak/>
+        <w:drawing>
+          <wp:inline distT="0" distB="0" distL="0" distR="0" wp14:anchorId="03E84E92" wp14:editId="78B80172">
+            <wp:extent cx="5731510" cy="2967355"/>
+            <wp:effectExtent l="0" t="0" r="2540" b="4445"/>
+            <wp:docPr id="2" name="Picture 2"/>
+            <wp:cNvGraphicFramePr>
+              <a:graphicFrameLocks xmlns:a="http://schemas.openxmlformats.org/drawingml/2006/main" noChangeAspect="1"/>
+            </wp:cNvGraphicFramePr>
+            <a:graphic xmlns:a="http://schemas.openxmlformats.org/drawingml/2006/main">
+              <a:graphicData uri="http://schemas.openxmlformats.org/drawingml/2006/picture">
+                <pic:pic xmlns:pic="http://schemas.openxmlformats.org/drawingml/2006/picture">
+                  <pic:nvPicPr>
+                    <pic:cNvPr id="1" name=""/>
+                    <pic:cNvPicPr/>
+                  </pic:nvPicPr>
+                  <pic:blipFill>
+                    <a:blip r:embed="rId8"/>
+                    <a:stretch>
+                      <a:fillRect/>
+                    </a:stretch>
+                  </pic:blipFill>
+                  <pic:spPr>
+                    <a:xfrm>
+                      <a:off x="0" y="0"/>
+                      <a:ext cx="5731510" cy="2967355"/>
+                    </a:xfrm>
+                    <a:prstGeom prst="rect">
+                      <a:avLst/>
+                    </a:prstGeom>
+                  </pic:spPr>
+                </pic:pic>
+              </a:graphicData>
+            </a:graphic>
+          </wp:inline>
+        </w:drawing>
+      </w:r>
+    </w:p>
+    <w:p>
+      <w:pPr>
+        <w:rPr>
+          <w:b/>
+          <w:lang w:val="en-GB"/>
+        </w:rPr>
+      </w:pPr>
+      <w:r>
+        <w:rPr>
+          <w:lang w:val="en-GB"/>
+        </w:rPr>
+        <w:t xml:space="preserve">There is another crucial concept that is related to components which is known as </w:t>
+      </w:r>
+      <w:r>
+        <w:rPr>
+          <w:b/>
+          <w:lang w:val="en-GB"/>
+        </w:rPr>
+        <w:t>props.</w:t>
+      </w:r>
+    </w:p>
+    <w:p>
+      <w:pPr>
+        <w:rPr>
+          <w:b/>
+          <w:lang w:val="en-GB"/>
+        </w:rPr>
+      </w:pPr>
+      <w:r>
+        <w:rPr>
+          <w:b/>
+          <w:lang w:val="en-GB"/>
+        </w:rPr>
+        <w:drawing>
+          <wp:inline distT="0" distB="0" distL="0" distR="0" wp14:anchorId="2AE46E11" wp14:editId="14CDE462">
+            <wp:extent cx="5731510" cy="2639695"/>
+            <wp:effectExtent l="0" t="0" r="2540" b="8255"/>
+            <wp:docPr id="4" name="Picture 4"/>
+            <wp:cNvGraphicFramePr>
+              <a:graphicFrameLocks xmlns:a="http://schemas.openxmlformats.org/drawingml/2006/main" noChangeAspect="1"/>
+            </wp:cNvGraphicFramePr>
+            <a:graphic xmlns:a="http://schemas.openxmlformats.org/drawingml/2006/main">
+              <a:graphicData uri="http://schemas.openxmlformats.org/drawingml/2006/picture">
+                <pic:pic xmlns:pic="http://schemas.openxmlformats.org/drawingml/2006/picture">
+                  <pic:nvPicPr>
+                    <pic:cNvPr id="1" name=""/>
+                    <pic:cNvPicPr/>
+                  </pic:nvPicPr>
+                  <pic:blipFill>
+                    <a:blip r:embed="rId9"/>
+                    <a:stretch>
+                      <a:fillRect/>
+                    </a:stretch>
+                  </pic:blipFill>
+                  <pic:spPr>
+                    <a:xfrm>
+                      <a:off x="0" y="0"/>
+                      <a:ext cx="5731510" cy="2639695"/>
+                    </a:xfrm>
+                    <a:prstGeom prst="rect">
+                      <a:avLst/>
+                    </a:prstGeom>
+                  </pic:spPr>
+                </pic:pic>
+              </a:graphicData>
+            </a:graphic>
+          </wp:inline>
+        </w:drawing>
+      </w:r>
+    </w:p>
+    <w:p>
+      <w:pPr>
+        <w:rPr>
+          <w:lang w:val="en-GB"/>
+        </w:rPr>
+      </w:pPr>
+      <w:r>
+        <w:rPr>
+          <w:lang w:val="en-GB"/>
+        </w:rPr>
+        <w:t xml:space="preserve">The concept of prop is being able to pass data into components and then to use them. </w:t>
+      </w:r>
       <w:bookmarkStart w:id="0" w:name="_GoBack"/>
       <w:bookmarkEnd w:id="0"/>
+    </w:p>
+    <w:p>
+      <w:pPr>
+        <w:rPr>
+          <w:lang w:val="en-GB"/>
+        </w:rPr>
+      </w:pPr>
     </w:p>
     <w:sectPr>
       <w:pgSz w:w="11906" w:h="16838"/>

</xml_diff>